<commit_message>
Fixed table of contents error
</commit_message>
<xml_diff>
--- a/CMQA/Weekly_Meeting_Minutes/Rascal_Meeting_Minutes_10-07-2013.docx
+++ b/CMQA/Weekly_Meeting_Minutes/Rascal_Meeting_Minutes_10-07-2013.docx
@@ -747,7 +747,7 @@
       <w:pPr>
         <w:pStyle w:val="Heading1"/>
       </w:pPr>
-      <w:bookmarkStart w:id="0" w:name="_Toc368925265"/>
+      <w:bookmarkStart w:id="0" w:name="_Toc368929812"/>
       <w:r>
         <w:t>Primary Contacts:</w:t>
       </w:r>
@@ -821,7 +821,7 @@
       <w:pPr>
         <w:pStyle w:val="Heading1"/>
       </w:pPr>
-      <w:bookmarkStart w:id="1" w:name="_Toc368925266"/>
+      <w:bookmarkStart w:id="1" w:name="_Toc368929813"/>
       <w:r>
         <w:t>Background:</w:t>
       </w:r>
@@ -904,7 +904,7 @@
       <w:pPr>
         <w:pStyle w:val="Heading1"/>
       </w:pPr>
-      <w:bookmarkStart w:id="2" w:name="_Toc368925267"/>
+      <w:bookmarkStart w:id="2" w:name="_Toc368929814"/>
       <w:r>
         <w:t>Team Leadership and Contact Information</w:t>
       </w:r>
@@ -1729,7 +1729,7 @@
             </w:rPr>
             <w:fldChar w:fldCharType="separate"/>
           </w:r>
-          <w:hyperlink w:anchor="_Toc368925265" w:history="1">
+          <w:hyperlink w:anchor="_Toc368929812" w:history="1">
             <w:r>
               <w:rPr>
                 <w:rStyle w:val="Hyperlink"/>
@@ -1756,7 +1756,7 @@
                 <w:noProof/>
                 <w:webHidden/>
               </w:rPr>
-              <w:instrText xml:space="preserve"> PAGEREF _Toc368925265 \h </w:instrText>
+              <w:instrText xml:space="preserve"> PAGEREF _Toc368929812 \h </w:instrText>
             </w:r>
             <w:r>
               <w:rPr>
@@ -1798,7 +1798,7 @@
               <w:noProof/>
             </w:rPr>
           </w:pPr>
-          <w:hyperlink w:anchor="_Toc368925266" w:history="1">
+          <w:hyperlink w:anchor="_Toc368929813" w:history="1">
             <w:r>
               <w:rPr>
                 <w:rStyle w:val="Hyperlink"/>
@@ -1825,7 +1825,7 @@
                 <w:noProof/>
                 <w:webHidden/>
               </w:rPr>
-              <w:instrText xml:space="preserve"> PAGEREF _Toc368925266 \h </w:instrText>
+              <w:instrText xml:space="preserve"> PAGEREF _Toc368929813 \h </w:instrText>
             </w:r>
             <w:r>
               <w:rPr>
@@ -1867,7 +1867,7 @@
               <w:noProof/>
             </w:rPr>
           </w:pPr>
-          <w:hyperlink w:anchor="_Toc368925267" w:history="1">
+          <w:hyperlink w:anchor="_Toc368929814" w:history="1">
             <w:r>
               <w:rPr>
                 <w:rStyle w:val="Hyperlink"/>
@@ -1894,7 +1894,7 @@
                 <w:noProof/>
                 <w:webHidden/>
               </w:rPr>
-              <w:instrText xml:space="preserve"> PAGEREF _Toc368925267 \h </w:instrText>
+              <w:instrText xml:space="preserve"> PAGEREF _Toc368929814 \h </w:instrText>
             </w:r>
             <w:r>
               <w:rPr>
@@ -1936,7 +1936,7 @@
               <w:noProof/>
             </w:rPr>
           </w:pPr>
-          <w:hyperlink w:anchor="_Toc368925268" w:history="1">
+          <w:hyperlink w:anchor="_Toc368929815" w:history="1">
             <w:r>
               <w:rPr>
                 <w:rStyle w:val="Hyperlink"/>
@@ -1963,7 +1963,7 @@
                 <w:noProof/>
                 <w:webHidden/>
               </w:rPr>
-              <w:instrText xml:space="preserve"> PAGEREF _Toc368925268 \h </w:instrText>
+              <w:instrText xml:space="preserve"> PAGEREF _Toc368929815 \h </w:instrText>
             </w:r>
             <w:r>
               <w:rPr>
@@ -2005,7 +2005,7 @@
               <w:noProof/>
             </w:rPr>
           </w:pPr>
-          <w:hyperlink w:anchor="_Toc368925269" w:history="1">
+          <w:hyperlink w:anchor="_Toc368929816" w:history="1">
             <w:r>
               <w:rPr>
                 <w:rStyle w:val="Hyperlink"/>
@@ -2032,7 +2032,7 @@
                 <w:noProof/>
                 <w:webHidden/>
               </w:rPr>
-              <w:instrText xml:space="preserve"> PAGEREF _Toc368925269 \h </w:instrText>
+              <w:instrText xml:space="preserve"> PAGEREF _Toc368929816 \h </w:instrText>
             </w:r>
             <w:r>
               <w:rPr>
@@ -2074,7 +2074,7 @@
               <w:noProof/>
             </w:rPr>
           </w:pPr>
-          <w:hyperlink w:anchor="_Toc368925270" w:history="1">
+          <w:hyperlink w:anchor="_Toc368929817" w:history="1">
             <w:r>
               <w:rPr>
                 <w:rStyle w:val="Hyperlink"/>
@@ -2101,7 +2101,7 @@
                 <w:noProof/>
                 <w:webHidden/>
               </w:rPr>
-              <w:instrText xml:space="preserve"> PAGEREF _Toc368925270 \h </w:instrText>
+              <w:instrText xml:space="preserve"> PAGEREF _Toc368929817 \h </w:instrText>
             </w:r>
             <w:r>
               <w:rPr>
@@ -2144,7 +2144,7 @@
               <w:noProof/>
             </w:rPr>
           </w:pPr>
-          <w:hyperlink w:anchor="_Toc368925271" w:history="1">
+          <w:hyperlink w:anchor="_Toc368929818" w:history="1">
             <w:r>
               <w:rPr>
                 <w:rStyle w:val="Hyperlink"/>
@@ -2185,7 +2185,7 @@
                 <w:noProof/>
                 <w:webHidden/>
               </w:rPr>
-              <w:instrText xml:space="preserve"> PAGEREF _Toc368925271 \h </w:instrText>
+              <w:instrText xml:space="preserve"> PAGEREF _Toc368929818 \h </w:instrText>
             </w:r>
             <w:r>
               <w:rPr>
@@ -2228,7 +2228,7 @@
               <w:noProof/>
             </w:rPr>
           </w:pPr>
-          <w:hyperlink w:anchor="_Toc368925272" w:history="1">
+          <w:hyperlink w:anchor="_Toc368929819" w:history="1">
             <w:r>
               <w:rPr>
                 <w:rStyle w:val="Hyperlink"/>
@@ -2269,91 +2269,7 @@
                 <w:noProof/>
                 <w:webHidden/>
               </w:rPr>
-              <w:instrText xml:space="preserve"> PAGEREF _Toc368925272 \h </w:instrText>
-            </w:r>
-            <w:r>
-              <w:rPr>
-                <w:noProof/>
-                <w:webHidden/>
-              </w:rPr>
-            </w:r>
-            <w:r>
-              <w:rPr>
-                <w:noProof/>
-                <w:webHidden/>
-              </w:rPr>
-              <w:fldChar w:fldCharType="separate"/>
-            </w:r>
-            <w:r>
-              <w:rPr>
-                <w:noProof/>
-                <w:webHidden/>
-              </w:rPr>
-              <w:t>3</w:t>
-            </w:r>
-            <w:r>
-              <w:rPr>
-                <w:noProof/>
-                <w:webHidden/>
-              </w:rPr>
-              <w:fldChar w:fldCharType="end"/>
-            </w:r>
-          </w:hyperlink>
-        </w:p>
-        <w:p>
-          <w:pPr>
-            <w:pStyle w:val="TOC2"/>
-            <w:tabs>
-              <w:tab w:val="left" w:pos="660"/>
-              <w:tab w:val="right" w:leader="dot" w:pos="9350"/>
-            </w:tabs>
-            <w:rPr>
-              <w:rFonts w:asciiTheme="minorHAnsi" w:eastAsiaTheme="minorEastAsia" w:hAnsiTheme="minorHAnsi" w:cstheme="minorBidi"/>
-              <w:noProof/>
-            </w:rPr>
-          </w:pPr>
-          <w:hyperlink w:anchor="_Toc368925273" w:history="1">
-            <w:r>
-              <w:rPr>
-                <w:rStyle w:val="Hyperlink"/>
-                <w:noProof/>
-              </w:rPr>
-              <w:t>3.</w:t>
-            </w:r>
-            <w:r>
-              <w:rPr>
-                <w:rFonts w:asciiTheme="minorHAnsi" w:eastAsiaTheme="minorEastAsia" w:hAnsiTheme="minorHAnsi" w:cstheme="minorBidi"/>
-                <w:noProof/>
-              </w:rPr>
-              <w:tab/>
-            </w:r>
-            <w:r>
-              <w:rPr>
-                <w:rStyle w:val="Hyperlink"/>
-                <w:noProof/>
-              </w:rPr>
-              <w:t>Work to be Done this Semester</w:t>
-            </w:r>
-            <w:r>
-              <w:rPr>
-                <w:noProof/>
-                <w:webHidden/>
-              </w:rPr>
-              <w:tab/>
-            </w:r>
-            <w:r>
-              <w:rPr>
-                <w:noProof/>
-                <w:webHidden/>
-              </w:rPr>
-              <w:fldChar w:fldCharType="begin"/>
-            </w:r>
-            <w:r>
-              <w:rPr>
-                <w:noProof/>
-                <w:webHidden/>
-              </w:rPr>
-              <w:instrText xml:space="preserve"> PAGEREF _Toc368925273 \h </w:instrText>
+              <w:instrText xml:space="preserve"> PAGEREF _Toc368929819 \h </w:instrText>
             </w:r>
             <w:r>
               <w:rPr>
@@ -2404,7 +2320,7 @@
         <w:spacing w:line="240" w:lineRule="auto"/>
         <w:jc w:val="center"/>
       </w:pPr>
-      <w:bookmarkStart w:id="3" w:name="_Toc368925268"/>
+      <w:bookmarkStart w:id="3" w:name="_Toc368929815"/>
       <w:r>
         <w:t>Common Acronyms/Terms</w:t>
       </w:r>
@@ -3112,10 +3028,28 @@
     </w:p>
     <w:p>
       <w:pPr>
+        <w:spacing w:after="0" w:line="240" w:lineRule="auto"/>
+        <w:rPr>
+          <w:b/>
+        </w:rPr>
+      </w:pPr>
+    </w:p>
+    <w:p>
+      <w:pPr>
+        <w:spacing w:after="0" w:line="240" w:lineRule="auto"/>
+        <w:rPr>
+          <w:b/>
+        </w:rPr>
+      </w:pPr>
+      <w:bookmarkStart w:id="4" w:name="_GoBack"/>
+      <w:bookmarkEnd w:id="4"/>
+    </w:p>
+    <w:p>
+      <w:pPr>
         <w:pStyle w:val="Heading1"/>
         <w:jc w:val="center"/>
       </w:pPr>
-      <w:bookmarkStart w:id="4" w:name="_Toc368925269"/>
+      <w:bookmarkStart w:id="5" w:name="_Toc368929816"/>
       <w:r>
         <w:lastRenderedPageBreak/>
         <w:t>Action Items</w:t>
@@ -3123,7 +3057,7 @@
       <w:r>
         <w:t xml:space="preserve"> List</w:t>
       </w:r>
-      <w:bookmarkEnd w:id="4"/>
+      <w:bookmarkEnd w:id="5"/>
     </w:p>
     <w:tbl>
       <w:tblPr>
@@ -4067,13 +4001,13 @@
         <w:pStyle w:val="Heading1"/>
         <w:jc w:val="center"/>
       </w:pPr>
-      <w:bookmarkStart w:id="5" w:name="_Toc368925270"/>
+      <w:bookmarkStart w:id="6" w:name="_Toc368929817"/>
       <w:r>
         <w:t>General Discussion</w:t>
       </w:r>
-      <w:bookmarkEnd w:id="5"/>
+      <w:bookmarkEnd w:id="6"/>
     </w:p>
-    <w:bookmarkStart w:id="6" w:name="_Toc368925271" w:displacedByCustomXml="next"/>
+    <w:bookmarkStart w:id="7" w:name="_Toc368929818" w:displacedByCustomXml="next"/>
     <w:sdt>
       <w:sdtPr>
         <w:id w:val="-447394424"/>
@@ -4103,7 +4037,7 @@
         </w:p>
       </w:sdtContent>
     </w:sdt>
-    <w:bookmarkEnd w:id="6" w:displacedByCustomXml="prev"/>
+    <w:bookmarkEnd w:id="7" w:displacedByCustomXml="prev"/>
     <w:p>
       <w:pPr>
         <w:pStyle w:val="ListParagraph"/>
@@ -4198,8 +4132,6 @@
       <w:r>
         <w:t>: all the budgets</w:t>
       </w:r>
-      <w:bookmarkStart w:id="7" w:name="_GoBack"/>
-      <w:bookmarkEnd w:id="7"/>
     </w:p>
     <w:p>
       <w:pPr>
@@ -4249,7 +4181,7 @@
         <w:spacing w:after="0"/>
       </w:pPr>
     </w:p>
-    <w:bookmarkStart w:id="8" w:name="_Toc368925272"/>
+    <w:bookmarkStart w:id="8" w:name="_Toc368929819"/>
     <w:p>
       <w:pPr>
         <w:pStyle w:val="Heading2"/>
@@ -9555,13 +9487,13 @@
   </w:compat>
   <w:rsids>
     <w:rsidRoot w:val="007F7754"/>
+    <w:rsid w:val="003B0719"/>
     <w:rsid w:val="003D5F3B"/>
     <w:rsid w:val="005B2B83"/>
     <w:rsid w:val="007E7B15"/>
     <w:rsid w:val="007F7754"/>
     <w:rsid w:val="00815C0D"/>
     <w:rsid w:val="00912768"/>
-    <w:rsid w:val="00991C73"/>
     <w:rsid w:val="00C75EA3"/>
   </w:rsids>
   <m:mathPr>
@@ -38407,7 +38339,7 @@
 </file>
 
 <file path=customXml/itemProps1.xml><?xml version="1.0" encoding="utf-8"?>
-<ds:datastoreItem xmlns:ds="http://schemas.openxmlformats.org/officeDocument/2006/customXml" ds:itemID="{15530D6A-79CA-4625-88F8-24CE60AF7906}">
+<ds:datastoreItem xmlns:ds="http://schemas.openxmlformats.org/officeDocument/2006/customXml" ds:itemID="{B437EC5E-3B7E-427B-82B2-C153F6937A99}">
   <ds:schemaRefs>
     <ds:schemaRef ds:uri="http://schemas.openxmlformats.org/officeDocument/2006/bibliography"/>
   </ds:schemaRefs>

</xml_diff>